<commit_message>
Add shipping label instructions
</commit_message>
<xml_diff>
--- a/Procedures/Send Instruments for Calibration.docx
+++ b/Procedures/Send Instruments for Calibration.docx
@@ -24,12 +24,7 @@
         </w:numPr>
       </w:pPr>
       <w:r>
-        <w:t>Get the shipping boxes from the hot lab. The boxes are filled with shaped Styrofoam to conform to their contents. The boxes are l</w:t>
-      </w:r>
-      <w:bookmarkStart w:id="0" w:name="_GoBack"/>
-      <w:bookmarkEnd w:id="0"/>
-      <w:r>
-        <w:t>abelled by the instrument they are for.</w:t>
+        <w:t>Get the shipping boxes from the hot lab. The boxes are filled with shaped Styrofoam to conform to their contents. The boxes are labelled by the instrument they are for.</w:t>
       </w:r>
     </w:p>
     <w:p>
@@ -188,6 +183,9 @@
         </mc:AlternateContent>
       </w:r>
       <w:r>
+        <w:rPr>
+          <w:noProof/>
+        </w:rPr>
         <w:drawing>
           <wp:inline distT="0" distB="0" distL="0" distR="0" wp14:anchorId="40B2F0CE" wp14:editId="6E598411">
             <wp:extent cx="1942763" cy="2526215"/>
@@ -541,6 +539,9 @@
         </mc:AlternateContent>
       </w:r>
       <w:r>
+        <w:rPr>
+          <w:noProof/>
+        </w:rPr>
         <w:drawing>
           <wp:inline distT="0" distB="0" distL="0" distR="0" wp14:anchorId="16B52A37" wp14:editId="04BA0FFE">
             <wp:extent cx="2087593" cy="2709856"/>
@@ -590,6 +591,9 @@
         </w:drawing>
       </w:r>
       <w:r>
+        <w:rPr>
+          <w:noProof/>
+        </w:rPr>
         <w:drawing>
           <wp:inline distT="0" distB="0" distL="0" distR="0" wp14:anchorId="29C7622C" wp14:editId="68E25061">
             <wp:extent cx="2085355" cy="2676873"/>
@@ -879,6 +883,11 @@
       <w:r>
         <w:t>Take the boxes to the front office for the manager to mail to the lab.</w:t>
       </w:r>
+      <w:r>
+        <w:t xml:space="preserve"> There should be a shipping label on the box. Tell the mailer to send the package to simply switch the “from” and “to” addresses for the new shipping label. You may need to change the CRMC physicist name, though.</w:t>
+      </w:r>
+      <w:bookmarkStart w:id="0" w:name="_GoBack"/>
+      <w:bookmarkEnd w:id="0"/>
     </w:p>
     <w:sectPr>
       <w:pgSz w:w="12240" w:h="15840"/>

</xml_diff>